<commit_message>
final update Python Basics
</commit_message>
<xml_diff>
--- a/Mail vor Kurs.docx
+++ b/Mail vor Kurs.docx
@@ -1,18 +1,36 @@
 
 <file path=word/document.xml><?xml version="1.0" encoding="utf-8"?>
-<w:document xmlns:wpc="http://schemas.microsoft.com/office/word/2010/wordprocessingCanvas" xmlns:cx="http://schemas.microsoft.com/office/drawing/2014/chartex" xmlns:cx1="http://schemas.microsoft.com/office/drawing/2015/9/8/chartex" xmlns:cx2="http://schemas.microsoft.com/office/drawing/2015/10/21/chartex" xmlns:cx3="http://schemas.microsoft.com/office/drawing/2016/5/9/chartex" xmlns:cx4="http://schemas.microsoft.com/office/drawing/2016/5/10/chartex" xmlns:cx5="http://schemas.microsoft.com/office/drawing/2016/5/11/chartex" xmlns:cx6="http://schemas.microsoft.com/office/drawing/2016/5/12/chartex" xmlns:cx7="http://schemas.microsoft.com/office/drawing/2016/5/13/chartex" xmlns:cx8="http://schemas.microsoft.com/office/drawing/2016/5/14/chartex" xmlns:mc="http://schemas.openxmlformats.org/markup-compatibility/2006" xmlns:aink="http://schemas.microsoft.com/office/drawing/2016/ink" xmlns:am3d="http://schemas.microsoft.com/office/drawing/2017/model3d" xmlns:o="urn:schemas-microsoft-com:office:office" xmlns:r="http://schemas.openxmlformats.org/officeDocument/2006/relationships" xmlns:m="http://schemas.openxmlformats.org/officeDocument/2006/math" xmlns:v="urn:schemas-microsoft-com:vml" xmlns:wp14="http://schemas.microsoft.com/office/word/2010/wordprocessingDrawing" xmlns:wp="http://schemas.openxmlformats.org/drawingml/2006/wordprocessingDrawing" xmlns:w10="urn:schemas-microsoft-com:office:word" xmlns:w="http://schemas.openxmlformats.org/wordprocessingml/2006/main" xmlns:w14="http://schemas.microsoft.com/office/word/2010/wordml" xmlns:w15="http://schemas.microsoft.com/office/word/2012/wordml" xmlns:w16cex="http://schemas.microsoft.com/office/word/2018/wordml/cex" xmlns:w16cid="http://schemas.microsoft.com/office/word/2016/wordml/cid" xmlns:w16="http://schemas.microsoft.com/office/word/2018/wordml" xmlns:w16sdtdh="http://schemas.microsoft.com/office/word/2020/wordml/sdtdatahash" xmlns:w16se="http://schemas.microsoft.com/office/word/2015/wordml/symex" xmlns:wpg="http://schemas.microsoft.com/office/word/2010/wordprocessingGroup" xmlns:wpi="http://schemas.microsoft.com/office/word/2010/wordprocessingInk" xmlns:wne="http://schemas.microsoft.com/office/word/2006/wordml" xmlns:wps="http://schemas.microsoft.com/office/word/2010/wordprocessingShape" mc:Ignorable="w14 w15 w16se w16cid w16 w16cex w16sdtdh wp14">
+<w:document xmlns:wpc="http://schemas.microsoft.com/office/word/2010/wordprocessingCanvas" xmlns:cx="http://schemas.microsoft.com/office/drawing/2014/chartex" xmlns:cx1="http://schemas.microsoft.com/office/drawing/2015/9/8/chartex" xmlns:cx2="http://schemas.microsoft.com/office/drawing/2015/10/21/chartex" xmlns:cx3="http://schemas.microsoft.com/office/drawing/2016/5/9/chartex" xmlns:cx4="http://schemas.microsoft.com/office/drawing/2016/5/10/chartex" xmlns:cx5="http://schemas.microsoft.com/office/drawing/2016/5/11/chartex" xmlns:cx6="http://schemas.microsoft.com/office/drawing/2016/5/12/chartex" xmlns:cx7="http://schemas.microsoft.com/office/drawing/2016/5/13/chartex" xmlns:cx8="http://schemas.microsoft.com/office/drawing/2016/5/14/chartex" xmlns:mc="http://schemas.openxmlformats.org/markup-compatibility/2006" xmlns:aink="http://schemas.microsoft.com/office/drawing/2016/ink" xmlns:am3d="http://schemas.microsoft.com/office/drawing/2017/model3d" xmlns:o="urn:schemas-microsoft-com:office:office" xmlns:oel="http://schemas.microsoft.com/office/2019/extlst" xmlns:r="http://schemas.openxmlformats.org/officeDocument/2006/relationships" xmlns:m="http://schemas.openxmlformats.org/officeDocument/2006/math" xmlns:v="urn:schemas-microsoft-com:vml" xmlns:wp14="http://schemas.microsoft.com/office/word/2010/wordprocessingDrawing" xmlns:wp="http://schemas.openxmlformats.org/drawingml/2006/wordprocessingDrawing" xmlns:w10="urn:schemas-microsoft-com:office:word" xmlns:w="http://schemas.openxmlformats.org/wordprocessingml/2006/main" xmlns:w14="http://schemas.microsoft.com/office/word/2010/wordml" xmlns:w15="http://schemas.microsoft.com/office/word/2012/wordml" xmlns:w16cex="http://schemas.microsoft.com/office/word/2018/wordml/cex" xmlns:w16cid="http://schemas.microsoft.com/office/word/2016/wordml/cid" xmlns:w16="http://schemas.microsoft.com/office/word/2018/wordml" xmlns:w16sdtdh="http://schemas.microsoft.com/office/word/2020/wordml/sdtdatahash" xmlns:w16se="http://schemas.microsoft.com/office/word/2015/wordml/symex" xmlns:wpg="http://schemas.microsoft.com/office/word/2010/wordprocessingGroup" xmlns:wpi="http://schemas.microsoft.com/office/word/2010/wordprocessingInk" xmlns:wne="http://schemas.microsoft.com/office/word/2006/wordml" xmlns:wps="http://schemas.microsoft.com/office/word/2010/wordprocessingShape" mc:Ignorable="w14 w15 w16se w16cid w16 w16cex w16sdtdh wp14">
   <w:body>
     <w:p>
-      <w:r>
-        <w:t xml:space="preserve">Mail </w:t>
-      </w:r>
-      <w:proofErr w:type="spellStart"/>
-      <w:r>
-        <w:t>vor</w:t>
-      </w:r>
-      <w:proofErr w:type="spellEnd"/>
-      <w:r>
-        <w:t xml:space="preserve"> Kurs</w:t>
+      <w:pPr>
+        <w:rPr>
+          <w:lang w:val="de-DE"/>
+        </w:rPr>
+      </w:pPr>
+      <w:r>
+        <w:rPr>
+          <w:lang w:val="de-DE"/>
+        </w:rPr>
+        <w:t>Liebe</w:t>
+      </w:r>
+      <w:r>
+        <w:rPr>
+          <w:lang w:val="de-DE"/>
+        </w:rPr>
+        <w:t>r</w:t>
+      </w:r>
+      <w:r>
+        <w:rPr>
+          <w:lang w:val="de-DE"/>
+        </w:rPr>
+        <w:t xml:space="preserve"> </w:t>
+      </w:r>
+      <w:r>
+        <w:rPr>
+          <w:lang w:val="de-DE"/>
+        </w:rPr>
+        <w:t>Teilnehmer, liebe Teilnehmerin,</w:t>
       </w:r>
     </w:p>
     <w:p>
@@ -25,25 +43,49 @@
         <w:rPr>
           <w:lang w:val="de-DE"/>
         </w:rPr>
-        <w:t>Liebe</w:t>
-      </w:r>
-      <w:r>
-        <w:rPr>
-          <w:lang w:val="de-DE"/>
-        </w:rPr>
-        <w:t>r</w:t>
-      </w:r>
-      <w:r>
-        <w:rPr>
-          <w:lang w:val="de-DE"/>
-        </w:rPr>
-        <w:t xml:space="preserve"> </w:t>
-      </w:r>
-      <w:r>
-        <w:rPr>
-          <w:lang w:val="de-DE"/>
-        </w:rPr>
-        <w:t>Teilnehmer, liebe Teilnehmerin,</w:t>
+        <w:t xml:space="preserve">wir freuen uns, dass </w:t>
+      </w:r>
+      <w:r>
+        <w:rPr>
+          <w:lang w:val="de-DE"/>
+        </w:rPr>
+        <w:t xml:space="preserve">du dich </w:t>
+      </w:r>
+      <w:r>
+        <w:rPr>
+          <w:lang w:val="de-DE"/>
+        </w:rPr>
+        <w:t xml:space="preserve">für unseren Python Workshop zum ersten Termin „Python Basics“ angemeldet </w:t>
+      </w:r>
+      <w:r>
+        <w:rPr>
+          <w:lang w:val="de-DE"/>
+        </w:rPr>
+        <w:t>hast</w:t>
+      </w:r>
+      <w:r>
+        <w:rPr>
+          <w:lang w:val="de-DE"/>
+        </w:rPr>
+        <w:t>.</w:t>
+      </w:r>
+      <w:r>
+        <w:rPr>
+          <w:lang w:val="de-DE"/>
+        </w:rPr>
+        <w:t xml:space="preserve"> Der Kurs wird am Dienstag, den 10.05.2022 von 17:30 – 19:30 Uhr in Raum F</w:t>
+      </w:r>
+      <w:r>
+        <w:rPr>
+          <w:lang w:val="de-DE"/>
+        </w:rPr>
+        <w:t>424</w:t>
+      </w:r>
+      <w:r>
+        <w:rPr>
+          <w:lang w:val="de-DE"/>
+        </w:rPr>
+        <w:t xml:space="preserve"> stattfinden.</w:t>
       </w:r>
     </w:p>
     <w:p>
@@ -52,43 +94,7 @@
           <w:lang w:val="de-DE"/>
         </w:rPr>
       </w:pPr>
-      <w:r>
-        <w:rPr>
-          <w:lang w:val="de-DE"/>
-        </w:rPr>
-        <w:t xml:space="preserve">wir freuen uns, dass </w:t>
-      </w:r>
-      <w:r>
-        <w:rPr>
-          <w:lang w:val="de-DE"/>
-        </w:rPr>
-        <w:t xml:space="preserve">du dich </w:t>
-      </w:r>
-      <w:r>
-        <w:rPr>
-          <w:lang w:val="de-DE"/>
-        </w:rPr>
-        <w:t xml:space="preserve">für unseren Python Workshop zum ersten Termin „Python Basics“ angemeldet </w:t>
-      </w:r>
-      <w:r>
-        <w:rPr>
-          <w:lang w:val="de-DE"/>
-        </w:rPr>
-        <w:t>hast</w:t>
-      </w:r>
-      <w:r>
-        <w:rPr>
-          <w:lang w:val="de-DE"/>
-        </w:rPr>
-        <w:t>.</w:t>
-      </w:r>
-    </w:p>
-    <w:p>
-      <w:pPr>
-        <w:rPr>
-          <w:lang w:val="de-DE"/>
-        </w:rPr>
-      </w:pPr>
+      <w:bookmarkStart w:id="0" w:name="_Hlk102484604"/>
       <w:r>
         <w:rPr>
           <w:lang w:val="de-DE"/>
@@ -200,19 +206,11 @@
           <w:lang w:val="de-DE"/>
         </w:rPr>
       </w:pPr>
-      <w:proofErr w:type="spellStart"/>
-      <w:r>
-        <w:rPr>
-          <w:lang w:val="de-DE"/>
-        </w:rPr>
-        <w:t>Anaconda</w:t>
-      </w:r>
-      <w:proofErr w:type="spellEnd"/>
-      <w:r>
-        <w:rPr>
-          <w:lang w:val="de-DE"/>
-        </w:rPr>
-        <w:t xml:space="preserve"> (</w:t>
+      <w:r>
+        <w:rPr>
+          <w:lang w:val="de-DE"/>
+        </w:rPr>
+        <w:t>Anaconda (</w:t>
       </w:r>
       <w:r>
         <w:rPr>
@@ -252,13 +250,31 @@
         <w:rPr>
           <w:lang w:val="de-DE"/>
         </w:rPr>
-        <w:t xml:space="preserve">Bittet lade </w:t>
-      </w:r>
-      <w:r>
-        <w:rPr>
-          <w:lang w:val="de-DE"/>
-        </w:rPr>
-        <w:t>dir</w:t>
+        <w:t>Probier</w:t>
+      </w:r>
+      <w:r>
+        <w:rPr>
+          <w:lang w:val="de-DE"/>
+        </w:rPr>
+        <w:t>e</w:t>
+      </w:r>
+      <w:r>
+        <w:rPr>
+          <w:lang w:val="de-DE"/>
+        </w:rPr>
+        <w:t xml:space="preserve"> bitte außerdem schon einmal,</w:t>
+      </w:r>
+      <w:r>
+        <w:rPr>
+          <w:lang w:val="de-DE"/>
+        </w:rPr>
+        <w:t xml:space="preserve"> JupyterNotebook oder</w:t>
+      </w:r>
+      <w:r>
+        <w:rPr>
+          <w:lang w:val="de-DE"/>
+        </w:rPr>
+        <w:t xml:space="preserve"> JupyterLab aus dem Anaconda</w:t>
       </w:r>
       <w:r>
         <w:rPr>
@@ -270,68 +286,8 @@
         <w:rPr>
           <w:lang w:val="de-DE"/>
         </w:rPr>
-        <w:t xml:space="preserve">außerdem </w:t>
-      </w:r>
-      <w:r>
-        <w:rPr>
-          <w:lang w:val="de-DE"/>
-        </w:rPr>
-        <w:t xml:space="preserve">mit diesem </w:t>
-      </w:r>
-      <w:r>
-        <w:rPr>
-          <w:b/>
-          <w:bCs/>
-          <w:lang w:val="de-DE"/>
-        </w:rPr>
-        <w:t>Link</w:t>
-      </w:r>
-      <w:r>
-        <w:rPr>
-          <w:lang w:val="de-DE"/>
-        </w:rPr>
-        <w:t xml:space="preserve"> schon einmal die für den Kurs benötigten Dateien herunter.</w:t>
-      </w:r>
-      <w:r>
-        <w:rPr>
-          <w:lang w:val="de-DE"/>
-        </w:rPr>
-        <w:t xml:space="preserve"> Probier</w:t>
-      </w:r>
-      <w:r>
-        <w:rPr>
-          <w:lang w:val="de-DE"/>
-        </w:rPr>
-        <w:t>e</w:t>
-      </w:r>
-      <w:r>
-        <w:rPr>
-          <w:lang w:val="de-DE"/>
-        </w:rPr>
-        <w:t xml:space="preserve"> bitte außerdem schon einmal, </w:t>
-      </w:r>
-      <w:proofErr w:type="spellStart"/>
-      <w:r>
-        <w:rPr>
-          <w:lang w:val="de-DE"/>
-        </w:rPr>
-        <w:t>JupyterLab</w:t>
-      </w:r>
-      <w:proofErr w:type="spellEnd"/>
-      <w:r>
-        <w:rPr>
-          <w:lang w:val="de-DE"/>
-        </w:rPr>
-        <w:t xml:space="preserve"> aus dem </w:t>
-      </w:r>
-      <w:proofErr w:type="spellStart"/>
-      <w:r>
-        <w:rPr>
-          <w:lang w:val="de-DE"/>
-        </w:rPr>
-        <w:t>Anaconda</w:t>
-      </w:r>
-      <w:proofErr w:type="spellEnd"/>
+        <w:t>Navigator zu starten (für Anleitung siehe</w:t>
+      </w:r>
       <w:r>
         <w:rPr>
           <w:lang w:val="de-DE"/>
@@ -342,33 +298,7 @@
         <w:rPr>
           <w:lang w:val="de-DE"/>
         </w:rPr>
-        <w:t>Navigator zu starten (für Anleitung siehe</w:t>
-      </w:r>
-      <w:r>
-        <w:rPr>
-          <w:lang w:val="de-DE"/>
-        </w:rPr>
-        <w:t xml:space="preserve"> </w:t>
-      </w:r>
-      <w:r>
-        <w:rPr>
-          <w:lang w:val="de-DE"/>
-        </w:rPr>
-        <w:t xml:space="preserve">unter </w:t>
-      </w:r>
-      <w:proofErr w:type="spellStart"/>
-      <w:r>
-        <w:rPr>
-          <w:lang w:val="de-DE"/>
-        </w:rPr>
-        <w:t>Anaconda</w:t>
-      </w:r>
-      <w:proofErr w:type="spellEnd"/>
-      <w:r>
-        <w:rPr>
-          <w:lang w:val="de-DE"/>
-        </w:rPr>
-        <w:t xml:space="preserve"> Navigator</w:t>
+        <w:t>unter Anaconda Navigator</w:t>
       </w:r>
       <w:r>
         <w:rPr>
@@ -402,6 +332,19 @@
         <w:rPr>
           <w:lang w:val="de-DE"/>
         </w:rPr>
+        <w:t>Die für den Kurs benötigten Unterlagen findest du außerdem in der angehängten zip-Datei.</w:t>
+      </w:r>
+    </w:p>
+    <w:p>
+      <w:pPr>
+        <w:rPr>
+          <w:lang w:val="de-DE"/>
+        </w:rPr>
+      </w:pPr>
+      <w:r>
+        <w:rPr>
+          <w:lang w:val="de-DE"/>
+        </w:rPr>
         <w:t>Sollte</w:t>
       </w:r>
       <w:r>
@@ -471,6 +414,7 @@
         <w:t xml:space="preserve"> .</w:t>
       </w:r>
     </w:p>
+    <w:bookmarkEnd w:id="0"/>
     <w:p>
       <w:pPr>
         <w:rPr>
@@ -533,7 +477,7 @@
 </file>
 
 <file path=word/numbering.xml><?xml version="1.0" encoding="utf-8"?>
-<w:numbering xmlns:wpc="http://schemas.microsoft.com/office/word/2010/wordprocessingCanvas" xmlns:cx="http://schemas.microsoft.com/office/drawing/2014/chartex" xmlns:cx1="http://schemas.microsoft.com/office/drawing/2015/9/8/chartex" xmlns:cx2="http://schemas.microsoft.com/office/drawing/2015/10/21/chartex" xmlns:cx3="http://schemas.microsoft.com/office/drawing/2016/5/9/chartex" xmlns:cx4="http://schemas.microsoft.com/office/drawing/2016/5/10/chartex" xmlns:cx5="http://schemas.microsoft.com/office/drawing/2016/5/11/chartex" xmlns:cx6="http://schemas.microsoft.com/office/drawing/2016/5/12/chartex" xmlns:cx7="http://schemas.microsoft.com/office/drawing/2016/5/13/chartex" xmlns:cx8="http://schemas.microsoft.com/office/drawing/2016/5/14/chartex" xmlns:mc="http://schemas.openxmlformats.org/markup-compatibility/2006" xmlns:aink="http://schemas.microsoft.com/office/drawing/2016/ink" xmlns:am3d="http://schemas.microsoft.com/office/drawing/2017/model3d" xmlns:o="urn:schemas-microsoft-com:office:office" xmlns:r="http://schemas.openxmlformats.org/officeDocument/2006/relationships" xmlns:m="http://schemas.openxmlformats.org/officeDocument/2006/math" xmlns:v="urn:schemas-microsoft-com:vml" xmlns:wp14="http://schemas.microsoft.com/office/word/2010/wordprocessingDrawing" xmlns:wp="http://schemas.openxmlformats.org/drawingml/2006/wordprocessingDrawing" xmlns:w10="urn:schemas-microsoft-com:office:word" xmlns:w="http://schemas.openxmlformats.org/wordprocessingml/2006/main" xmlns:w14="http://schemas.microsoft.com/office/word/2010/wordml" xmlns:w15="http://schemas.microsoft.com/office/word/2012/wordml" xmlns:w16cex="http://schemas.microsoft.com/office/word/2018/wordml/cex" xmlns:w16cid="http://schemas.microsoft.com/office/word/2016/wordml/cid" xmlns:w16="http://schemas.microsoft.com/office/word/2018/wordml" xmlns:w16sdtdh="http://schemas.microsoft.com/office/word/2020/wordml/sdtdatahash" xmlns:w16se="http://schemas.microsoft.com/office/word/2015/wordml/symex" xmlns:wpg="http://schemas.microsoft.com/office/word/2010/wordprocessingGroup" xmlns:wpi="http://schemas.microsoft.com/office/word/2010/wordprocessingInk" xmlns:wne="http://schemas.microsoft.com/office/word/2006/wordml" xmlns:wps="http://schemas.microsoft.com/office/word/2010/wordprocessingShape" mc:Ignorable="w14 w15 w16se w16cid w16 w16cex w16sdtdh wp14">
+<w:numbering xmlns:wpc="http://schemas.microsoft.com/office/word/2010/wordprocessingCanvas" xmlns:cx="http://schemas.microsoft.com/office/drawing/2014/chartex" xmlns:cx1="http://schemas.microsoft.com/office/drawing/2015/9/8/chartex" xmlns:cx2="http://schemas.microsoft.com/office/drawing/2015/10/21/chartex" xmlns:cx3="http://schemas.microsoft.com/office/drawing/2016/5/9/chartex" xmlns:cx4="http://schemas.microsoft.com/office/drawing/2016/5/10/chartex" xmlns:cx5="http://schemas.microsoft.com/office/drawing/2016/5/11/chartex" xmlns:cx6="http://schemas.microsoft.com/office/drawing/2016/5/12/chartex" xmlns:cx7="http://schemas.microsoft.com/office/drawing/2016/5/13/chartex" xmlns:cx8="http://schemas.microsoft.com/office/drawing/2016/5/14/chartex" xmlns:mc="http://schemas.openxmlformats.org/markup-compatibility/2006" xmlns:aink="http://schemas.microsoft.com/office/drawing/2016/ink" xmlns:am3d="http://schemas.microsoft.com/office/drawing/2017/model3d" xmlns:o="urn:schemas-microsoft-com:office:office" xmlns:oel="http://schemas.microsoft.com/office/2019/extlst" xmlns:r="http://schemas.openxmlformats.org/officeDocument/2006/relationships" xmlns:m="http://schemas.openxmlformats.org/officeDocument/2006/math" xmlns:v="urn:schemas-microsoft-com:vml" xmlns:wp14="http://schemas.microsoft.com/office/word/2010/wordprocessingDrawing" xmlns:wp="http://schemas.openxmlformats.org/drawingml/2006/wordprocessingDrawing" xmlns:w10="urn:schemas-microsoft-com:office:word" xmlns:w="http://schemas.openxmlformats.org/wordprocessingml/2006/main" xmlns:w14="http://schemas.microsoft.com/office/word/2010/wordml" xmlns:w15="http://schemas.microsoft.com/office/word/2012/wordml" xmlns:w16cex="http://schemas.microsoft.com/office/word/2018/wordml/cex" xmlns:w16cid="http://schemas.microsoft.com/office/word/2016/wordml/cid" xmlns:w16="http://schemas.microsoft.com/office/word/2018/wordml" xmlns:w16sdtdh="http://schemas.microsoft.com/office/word/2020/wordml/sdtdatahash" xmlns:w16se="http://schemas.microsoft.com/office/word/2015/wordml/symex" xmlns:wpg="http://schemas.microsoft.com/office/word/2010/wordprocessingGroup" xmlns:wpi="http://schemas.microsoft.com/office/word/2010/wordprocessingInk" xmlns:wne="http://schemas.microsoft.com/office/word/2006/wordml" xmlns:wps="http://schemas.microsoft.com/office/word/2010/wordprocessingShape" mc:Ignorable="w14 w15 w16se w16cid w16 w16cex w16sdtdh wp14">
   <w:abstractNum w:abstractNumId="0" w15:restartNumberingAfterBreak="0">
     <w:nsid w:val="02262CDA"/>
     <w:multiLevelType w:val="hybridMultilevel"/>
@@ -1112,6 +1056,18 @@
       <w:shd w:val="clear" w:color="auto" w:fill="E1DFDD"/>
     </w:rPr>
   </w:style>
+  <w:style w:type="character" w:styleId="BesuchterLink">
+    <w:name w:val="FollowedHyperlink"/>
+    <w:basedOn w:val="Absatz-Standardschriftart"/>
+    <w:uiPriority w:val="99"/>
+    <w:semiHidden/>
+    <w:unhideWhenUsed/>
+    <w:rsid w:val="00093CB0"/>
+    <w:rPr>
+      <w:color w:val="954F72" w:themeColor="followedHyperlink"/>
+      <w:u w:val="single"/>
+    </w:rPr>
+  </w:style>
 </w:styles>
 </file>
 

</xml_diff>